<commit_message>
translation in progress but .pdf file uploaded
</commit_message>
<xml_diff>
--- a/public/writing/understanding_translation.docx
+++ b/public/writing/understanding_translation.docx
@@ -82,7 +82,13 @@
         <w:rPr>
           <w:rFonts w:asciiTheme="majorBidi" w:hAnsiTheme="majorBidi" w:cstheme="majorBidi" w:hint="eastAsia"/>
         </w:rPr>
-        <w:t>差不多先生</w:t>
+        <w:t>M</w:t>
+      </w:r>
+      <w:r>
+        <w:rPr>
+          <w:rFonts w:asciiTheme="majorBidi" w:hAnsiTheme="majorBidi" w:cstheme="majorBidi"/>
+        </w:rPr>
+        <w:t>r. Almost</w:t>
       </w:r>
       <w:r>
         <w:rPr>
@@ -115,22 +121,20 @@
         <w:rPr>
           <w:rFonts w:asciiTheme="majorBidi" w:hAnsiTheme="majorBidi" w:cstheme="majorBidi"/>
         </w:rPr>
-        <w:t xml:space="preserve"> hard for her. </w:t>
-      </w:r>
-      <w:proofErr w:type="gramStart"/>
-      <w:r>
-        <w:rPr>
-          <w:rFonts w:asciiTheme="majorBidi" w:hAnsiTheme="majorBidi" w:cstheme="majorBidi"/>
-        </w:rPr>
-        <w:t>Some</w:t>
-      </w:r>
-      <w:r>
-        <w:rPr>
-          <w:rFonts w:asciiTheme="majorBidi" w:hAnsiTheme="majorBidi" w:cstheme="majorBidi"/>
-        </w:rPr>
-        <w:t>time</w:t>
-      </w:r>
-      <w:proofErr w:type="gramEnd"/>
+        <w:t xml:space="preserve"> hard for her. Some</w:t>
+      </w:r>
+      <w:r>
+        <w:rPr>
+          <w:rFonts w:asciiTheme="majorBidi" w:hAnsiTheme="majorBidi" w:cstheme="majorBidi"/>
+        </w:rPr>
+        <w:t>tim</w:t>
+      </w:r>
+      <w:r>
+        <w:rPr>
+          <w:rFonts w:asciiTheme="majorBidi" w:hAnsiTheme="majorBidi" w:cstheme="majorBidi"/>
+        </w:rPr>
+        <w:t>es</w:t>
+      </w:r>
       <w:r>
         <w:rPr>
           <w:rFonts w:asciiTheme="majorBidi" w:hAnsiTheme="majorBidi" w:cstheme="majorBidi"/>
@@ -161,14 +165,7 @@
         <w:rPr>
           <w:rFonts w:asciiTheme="majorBidi" w:hAnsiTheme="majorBidi" w:cstheme="majorBidi"/>
         </w:rPr>
-        <w:t xml:space="preserve">She was a hardworking </w:t>
-      </w:r>
-      <w:proofErr w:type="gramStart"/>
-      <w:r>
-        <w:rPr>
-          <w:rFonts w:asciiTheme="majorBidi" w:hAnsiTheme="majorBidi" w:cstheme="majorBidi"/>
-        </w:rPr>
-        <w:t>student</w:t>
+        <w:t>She was a hardworking student</w:t>
       </w:r>
       <w:r>
         <w:rPr>
@@ -176,56 +173,59 @@
         </w:rPr>
         <w:t xml:space="preserve"> </w:t>
       </w:r>
-      <w:bookmarkStart w:id="0" w:name="_GoBack"/>
-      <w:bookmarkEnd w:id="0"/>
-      <w:r>
-        <w:rPr>
-          <w:rFonts w:asciiTheme="majorBidi" w:hAnsiTheme="majorBidi" w:cstheme="majorBidi"/>
-        </w:rPr>
-        <w:t xml:space="preserve"> and</w:t>
-      </w:r>
-      <w:proofErr w:type="gramEnd"/>
-      <w:r>
-        <w:rPr>
-          <w:rFonts w:asciiTheme="majorBidi" w:hAnsiTheme="majorBidi" w:cstheme="majorBidi"/>
-        </w:rPr>
-        <w:t xml:space="preserve"> took a lot of interest in studying Chinese. She hoped she wasn’t a “</w:t>
+      <w:r>
+        <w:rPr>
+          <w:rFonts w:asciiTheme="majorBidi" w:hAnsiTheme="majorBidi" w:cstheme="majorBidi"/>
+        </w:rPr>
+        <w:t>and took a lot of interest in studying Chinese. She hoped she wasn’t a</w:t>
+      </w:r>
+      <w:r>
+        <w:rPr>
+          <w:rFonts w:asciiTheme="majorBidi" w:hAnsiTheme="majorBidi" w:cstheme="majorBidi"/>
+        </w:rPr>
+        <w:t xml:space="preserve">n “almost” </w:t>
+      </w:r>
+      <w:r>
+        <w:rPr>
+          <w:rFonts w:asciiTheme="majorBidi" w:hAnsiTheme="majorBidi" w:cstheme="majorBidi"/>
+        </w:rPr>
+        <w:t>type of student; she thought she had more ambition than “</w:t>
       </w:r>
       <w:r>
         <w:rPr>
           <w:rFonts w:asciiTheme="majorBidi" w:hAnsiTheme="majorBidi" w:cstheme="majorBidi" w:hint="eastAsia"/>
         </w:rPr>
-        <w:t>差不多</w:t>
-      </w:r>
-      <w:r>
-        <w:rPr>
-          <w:rFonts w:asciiTheme="majorBidi" w:hAnsiTheme="majorBidi" w:cstheme="majorBidi"/>
-        </w:rPr>
-        <w:t>” type of student; she thought she had more ambition than “</w:t>
+        <w:t>M</w:t>
+      </w:r>
+      <w:r>
+        <w:rPr>
+          <w:rFonts w:asciiTheme="majorBidi" w:hAnsiTheme="majorBidi" w:cstheme="majorBidi"/>
+        </w:rPr>
+        <w:t>r. Almost</w:t>
+      </w:r>
+      <w:r>
+        <w:rPr>
+          <w:rFonts w:asciiTheme="majorBidi" w:hAnsiTheme="majorBidi" w:cstheme="majorBidi"/>
+        </w:rPr>
+        <w:t>”. She didn’t have any sympathy for him, because she thought he was lazy.</w:t>
+      </w:r>
+      <w:r>
+        <w:rPr>
+          <w:rFonts w:asciiTheme="majorBidi" w:hAnsiTheme="majorBidi" w:cstheme="majorBidi"/>
+        </w:rPr>
+        <w:t xml:space="preserve"> She did think that “</w:t>
       </w:r>
       <w:r>
         <w:rPr>
           <w:rFonts w:asciiTheme="majorBidi" w:hAnsiTheme="majorBidi" w:cstheme="majorBidi" w:hint="eastAsia"/>
         </w:rPr>
-        <w:t>差不多先生</w:t>
-      </w:r>
-      <w:r>
-        <w:rPr>
-          <w:rFonts w:asciiTheme="majorBidi" w:hAnsiTheme="majorBidi" w:cstheme="majorBidi"/>
-        </w:rPr>
-        <w:t>”. She didn’t have any sympathy for him, because she thought he was lazy.</w:t>
-      </w:r>
-      <w:r>
-        <w:rPr>
-          <w:rFonts w:asciiTheme="majorBidi" w:hAnsiTheme="majorBidi" w:cstheme="majorBidi"/>
-        </w:rPr>
-        <w:t xml:space="preserve"> She did think that “</w:t>
-      </w:r>
-      <w:r>
-        <w:rPr>
-          <w:rFonts w:asciiTheme="majorBidi" w:hAnsiTheme="majorBidi" w:cstheme="majorBidi" w:hint="eastAsia"/>
-        </w:rPr>
-        <w:t>差不多先生</w:t>
+        <w:t>M</w:t>
+      </w:r>
+      <w:r>
+        <w:rPr>
+          <w:rFonts w:asciiTheme="majorBidi" w:hAnsiTheme="majorBidi" w:cstheme="majorBidi"/>
+        </w:rPr>
+        <w:t>r. Almost</w:t>
       </w:r>
       <w:r>
         <w:rPr>
@@ -241,45 +241,69 @@
       </w:r>
       <w:r>
         <w:rPr>
-          <w:rFonts w:asciiTheme="majorBidi" w:hAnsiTheme="majorBidi" w:cstheme="majorBidi" w:hint="eastAsia"/>
-        </w:rPr>
-        <w:t>差不多先生</w:t>
-      </w:r>
-      <w:r>
-        <w:rPr>
-          <w:rFonts w:asciiTheme="majorBidi" w:hAnsiTheme="majorBidi" w:cstheme="majorBidi"/>
-        </w:rPr>
-        <w:t xml:space="preserve">. Sometimes she thought she was too on-edge, too </w:t>
-      </w:r>
-      <w:r>
-        <w:rPr>
-          <w:rFonts w:asciiTheme="majorBidi" w:hAnsiTheme="majorBidi" w:cstheme="majorBidi" w:hint="eastAsia"/>
-        </w:rPr>
-        <w:t>照规定</w:t>
-      </w:r>
-      <w:r>
-        <w:rPr>
-          <w:rFonts w:asciiTheme="majorBidi" w:hAnsiTheme="majorBidi" w:cstheme="majorBidi"/>
-        </w:rPr>
-        <w:t xml:space="preserve"> (rule-abiding), </w:t>
-      </w:r>
-      <w:r>
-        <w:rPr>
-          <w:rFonts w:asciiTheme="majorBidi" w:hAnsiTheme="majorBidi" w:cstheme="majorBidi" w:hint="eastAsia"/>
-        </w:rPr>
-        <w:t>因为他不要敷衍她做的事。差不多先生</w:t>
-      </w:r>
-      <w:r>
-        <w:rPr>
-          <w:rFonts w:asciiTheme="majorBidi" w:hAnsiTheme="majorBidi" w:cstheme="majorBidi"/>
-        </w:rPr>
-        <w:t>thought that, “As long as everything is …., no need to be so stressed.”</w:t>
-      </w:r>
-      <w:r>
-        <w:rPr>
-          <w:rFonts w:asciiTheme="majorBidi" w:hAnsiTheme="majorBidi" w:cstheme="majorBidi"/>
-        </w:rPr>
-        <w:t xml:space="preserve"> If you only sought to be okay, is it easier to have a happy life?</w:t>
+          <w:rFonts w:asciiTheme="majorBidi" w:hAnsiTheme="majorBidi" w:cstheme="majorBidi"/>
+        </w:rPr>
+        <w:t>“Mr. Almost”</w:t>
+      </w:r>
+      <w:r>
+        <w:rPr>
+          <w:rFonts w:asciiTheme="majorBidi" w:hAnsiTheme="majorBidi" w:cstheme="majorBidi"/>
+        </w:rPr>
+        <w:t>. Sometimes she thought she was too on-edge, too rule-abiding,</w:t>
+      </w:r>
+      <w:r>
+        <w:rPr>
+          <w:rFonts w:asciiTheme="majorBidi" w:hAnsiTheme="majorBidi" w:cstheme="majorBidi"/>
+        </w:rPr>
+        <w:t xml:space="preserve"> but she never wanted her work to be insufficient. Mr. Almost thinks</w:t>
+      </w:r>
+      <w:r>
+        <w:rPr>
+          <w:rFonts w:asciiTheme="majorBidi" w:hAnsiTheme="majorBidi" w:cstheme="majorBidi"/>
+        </w:rPr>
+        <w:t xml:space="preserve"> that, “As long as everything is</w:t>
+      </w:r>
+      <w:r>
+        <w:rPr>
+          <w:rFonts w:asciiTheme="majorBidi" w:hAnsiTheme="majorBidi" w:cstheme="majorBidi"/>
+        </w:rPr>
+        <w:t xml:space="preserve"> good enough</w:t>
+      </w:r>
+      <w:r>
+        <w:rPr>
+          <w:rFonts w:asciiTheme="majorBidi" w:hAnsiTheme="majorBidi" w:cstheme="majorBidi"/>
+        </w:rPr>
+        <w:t xml:space="preserve">, </w:t>
+      </w:r>
+      <w:r>
+        <w:rPr>
+          <w:rFonts w:asciiTheme="majorBidi" w:hAnsiTheme="majorBidi" w:cstheme="majorBidi"/>
+        </w:rPr>
+        <w:t xml:space="preserve">there’s </w:t>
+      </w:r>
+      <w:r>
+        <w:rPr>
+          <w:rFonts w:asciiTheme="majorBidi" w:hAnsiTheme="majorBidi" w:cstheme="majorBidi"/>
+        </w:rPr>
+        <w:t>no need to be so stressed.”</w:t>
+      </w:r>
+      <w:r>
+        <w:rPr>
+          <w:rFonts w:asciiTheme="majorBidi" w:hAnsiTheme="majorBidi" w:cstheme="majorBidi"/>
+        </w:rPr>
+        <w:t xml:space="preserve"> If you only sought to be </w:t>
+      </w:r>
+      <w:r>
+        <w:rPr>
+          <w:rFonts w:asciiTheme="majorBidi" w:hAnsiTheme="majorBidi" w:cstheme="majorBidi"/>
+        </w:rPr>
+        <w:t>good enough</w:t>
+      </w:r>
+      <w:r>
+        <w:rPr>
+          <w:rFonts w:asciiTheme="majorBidi" w:hAnsiTheme="majorBidi" w:cstheme="majorBidi"/>
+        </w:rPr>
+        <w:t>, is it easier to have a happy life?</w:t>
       </w:r>
     </w:p>
     <w:p>
@@ -299,19 +323,15 @@
         <w:rPr>
           <w:rFonts w:asciiTheme="majorBidi" w:hAnsiTheme="majorBidi" w:cstheme="majorBidi"/>
         </w:rPr>
-        <w:t>During class, she would discuss with her classmates. Through discussion, they expressed their own opinions and understanding o</w:t>
-      </w:r>
-      <w:r>
-        <w:rPr>
-          <w:rFonts w:asciiTheme="majorBidi" w:hAnsiTheme="majorBidi" w:cstheme="majorBidi"/>
-        </w:rPr>
-        <w:t>f</w:t>
-      </w:r>
-      <w:r>
-        <w:rPr>
-          <w:rFonts w:asciiTheme="majorBidi" w:hAnsiTheme="majorBidi" w:cstheme="majorBidi"/>
-        </w:rPr>
-        <w:t xml:space="preserve"> each piece they read. </w:t>
+        <w:t xml:space="preserve">During class, she would discuss with her classmates. Through discussion, they expressed their own opinions and understanding of each piece they read. </w:t>
+      </w:r>
+      <w:bookmarkStart w:id="0" w:name="_GoBack"/>
+      <w:bookmarkEnd w:id="0"/>
+      <w:r>
+        <w:rPr>
+          <w:rFonts w:asciiTheme="majorBidi" w:hAnsiTheme="majorBidi" w:cstheme="majorBidi"/>
+        </w:rPr>
+        <w:t xml:space="preserve"> </w:t>
       </w:r>
     </w:p>
     <w:sectPr>
@@ -443,6 +463,7 @@
     <w:lsdException w:name="HTML Sample" w:semiHidden="1" w:unhideWhenUsed="1"/>
     <w:lsdException w:name="HTML Typewriter" w:semiHidden="1" w:unhideWhenUsed="1"/>
     <w:lsdException w:name="HTML Variable" w:semiHidden="1" w:unhideWhenUsed="1"/>
+    <w:lsdException w:name="Normal Table" w:semiHidden="1" w:unhideWhenUsed="1"/>
     <w:lsdException w:name="annotation subject" w:semiHidden="1" w:unhideWhenUsed="1"/>
     <w:lsdException w:name="No List" w:semiHidden="1" w:unhideWhenUsed="1"/>
     <w:lsdException w:name="Outline List 1" w:semiHidden="1" w:unhideWhenUsed="1"/>
@@ -489,8 +510,10 @@
     <w:lsdException w:name="Table Subtle 2" w:semiHidden="1" w:unhideWhenUsed="1"/>
     <w:lsdException w:name="Table Web 1" w:semiHidden="1" w:unhideWhenUsed="1"/>
     <w:lsdException w:name="Table Web 2" w:semiHidden="1" w:unhideWhenUsed="1"/>
+    <w:lsdException w:name="Table Web 3" w:semiHidden="1" w:unhideWhenUsed="1"/>
     <w:lsdException w:name="Balloon Text" w:semiHidden="1" w:unhideWhenUsed="1"/>
     <w:lsdException w:name="Table Grid" w:uiPriority="39"/>
+    <w:lsdException w:name="Table Theme" w:semiHidden="1" w:unhideWhenUsed="1"/>
     <w:lsdException w:name="Placeholder Text" w:semiHidden="1"/>
     <w:lsdException w:name="No Spacing" w:uiPriority="1" w:qFormat="1"/>
     <w:lsdException w:name="Light Shading" w:uiPriority="60"/>
@@ -741,6 +764,33 @@
     <w:uiPriority w:val="99"/>
     <w:semiHidden/>
     <w:unhideWhenUsed/>
+  </w:style>
+  <w:style w:type="paragraph" w:styleId="BalloonText">
+    <w:name w:val="Balloon Text"/>
+    <w:basedOn w:val="Normal"/>
+    <w:link w:val="BalloonTextChar"/>
+    <w:uiPriority w:val="99"/>
+    <w:semiHidden/>
+    <w:unhideWhenUsed/>
+    <w:rsid w:val="003A4572"/>
+    <w:rPr>
+      <w:rFonts w:ascii="Times New Roman" w:hAnsi="Times New Roman" w:cs="Times New Roman"/>
+      <w:sz w:val="18"/>
+      <w:szCs w:val="18"/>
+    </w:rPr>
+  </w:style>
+  <w:style w:type="character" w:customStyle="1" w:styleId="BalloonTextChar">
+    <w:name w:val="Balloon Text Char"/>
+    <w:basedOn w:val="DefaultParagraphFont"/>
+    <w:link w:val="BalloonText"/>
+    <w:uiPriority w:val="99"/>
+    <w:semiHidden/>
+    <w:rsid w:val="003A4572"/>
+    <w:rPr>
+      <w:rFonts w:ascii="Times New Roman" w:hAnsi="Times New Roman" w:cs="Times New Roman"/>
+      <w:sz w:val="18"/>
+      <w:szCs w:val="18"/>
+    </w:rPr>
   </w:style>
 </w:styles>
 </file>

</xml_diff>